<commit_message>
JVM, JRE, JDK basic Notes
</commit_message>
<xml_diff>
--- a/Notes/Unit-1.docx
+++ b/Notes/Unit-1.docx
@@ -4,6 +4,9 @@
   <w:body>
     <w:p>
       <w:r>
+        <w:rPr>
+          <w:noProof/>
+        </w:rPr>
         <w:drawing>
           <wp:inline distT="0" distB="0" distL="0" distR="0" wp14:anchorId="2BFBEA78" wp14:editId="5E4CD613">
             <wp:extent cx="5731510" cy="3694430"/>
@@ -41,6 +44,9 @@
         </w:drawing>
       </w:r>
       <w:r>
+        <w:rPr>
+          <w:noProof/>
+        </w:rPr>
         <w:lastRenderedPageBreak/>
         <w:drawing>
           <wp:inline distT="0" distB="0" distL="0" distR="0" wp14:anchorId="2F94BA46" wp14:editId="060A7EAC">
@@ -79,6 +85,9 @@
         </w:drawing>
       </w:r>
       <w:r>
+        <w:rPr>
+          <w:noProof/>
+        </w:rPr>
         <w:drawing>
           <wp:inline distT="0" distB="0" distL="0" distR="0" wp14:anchorId="457C8133" wp14:editId="0B52DF5A">
             <wp:extent cx="5731510" cy="575945"/>
@@ -104,6 +113,455 @@
                     <a:xfrm>
                       <a:off x="0" y="0"/>
                       <a:ext cx="5731510" cy="575945"/>
+                    </a:xfrm>
+                    <a:prstGeom prst="rect">
+                      <a:avLst/>
+                    </a:prstGeom>
+                  </pic:spPr>
+                </pic:pic>
+              </a:graphicData>
+            </a:graphic>
+          </wp:inline>
+        </w:drawing>
+      </w:r>
+      <w:r>
+        <w:lastRenderedPageBreak/>
+        <w:drawing>
+          <wp:inline distT="0" distB="0" distL="0" distR="0" wp14:anchorId="017F4F4B" wp14:editId="76811AD2">
+            <wp:extent cx="5731510" cy="4128770"/>
+            <wp:effectExtent l="0" t="0" r="2540" b="5080"/>
+            <wp:docPr id="4" name="Picture 4"/>
+            <wp:cNvGraphicFramePr>
+              <a:graphicFrameLocks xmlns:a="http://schemas.openxmlformats.org/drawingml/2006/main" noChangeAspect="1"/>
+            </wp:cNvGraphicFramePr>
+            <a:graphic xmlns:a="http://schemas.openxmlformats.org/drawingml/2006/main">
+              <a:graphicData uri="http://schemas.openxmlformats.org/drawingml/2006/picture">
+                <pic:pic xmlns:pic="http://schemas.openxmlformats.org/drawingml/2006/picture">
+                  <pic:nvPicPr>
+                    <pic:cNvPr id="1" name=""/>
+                    <pic:cNvPicPr/>
+                  </pic:nvPicPr>
+                  <pic:blipFill>
+                    <a:blip r:embed="rId7"/>
+                    <a:stretch>
+                      <a:fillRect/>
+                    </a:stretch>
+                  </pic:blipFill>
+                  <pic:spPr>
+                    <a:xfrm>
+                      <a:off x="0" y="0"/>
+                      <a:ext cx="5731510" cy="4128770"/>
+                    </a:xfrm>
+                    <a:prstGeom prst="rect">
+                      <a:avLst/>
+                    </a:prstGeom>
+                  </pic:spPr>
+                </pic:pic>
+              </a:graphicData>
+            </a:graphic>
+          </wp:inline>
+        </w:drawing>
+      </w:r>
+      <w:r>
+        <w:drawing>
+          <wp:inline distT="0" distB="0" distL="0" distR="0" wp14:anchorId="4E457DC4" wp14:editId="532C2C10">
+            <wp:extent cx="5731510" cy="3789680"/>
+            <wp:effectExtent l="0" t="0" r="2540" b="1270"/>
+            <wp:docPr id="5" name="Picture 5"/>
+            <wp:cNvGraphicFramePr>
+              <a:graphicFrameLocks xmlns:a="http://schemas.openxmlformats.org/drawingml/2006/main" noChangeAspect="1"/>
+            </wp:cNvGraphicFramePr>
+            <a:graphic xmlns:a="http://schemas.openxmlformats.org/drawingml/2006/main">
+              <a:graphicData uri="http://schemas.openxmlformats.org/drawingml/2006/picture">
+                <pic:pic xmlns:pic="http://schemas.openxmlformats.org/drawingml/2006/picture">
+                  <pic:nvPicPr>
+                    <pic:cNvPr id="1" name=""/>
+                    <pic:cNvPicPr/>
+                  </pic:nvPicPr>
+                  <pic:blipFill>
+                    <a:blip r:embed="rId8"/>
+                    <a:stretch>
+                      <a:fillRect/>
+                    </a:stretch>
+                  </pic:blipFill>
+                  <pic:spPr>
+                    <a:xfrm>
+                      <a:off x="0" y="0"/>
+                      <a:ext cx="5731510" cy="3789680"/>
+                    </a:xfrm>
+                    <a:prstGeom prst="rect">
+                      <a:avLst/>
+                    </a:prstGeom>
+                  </pic:spPr>
+                </pic:pic>
+              </a:graphicData>
+            </a:graphic>
+          </wp:inline>
+        </w:drawing>
+      </w:r>
+      <w:r>
+        <w:lastRenderedPageBreak/>
+        <w:drawing>
+          <wp:inline distT="0" distB="0" distL="0" distR="0" wp14:anchorId="2AD1A1D3" wp14:editId="62450A6A">
+            <wp:extent cx="5731510" cy="2597150"/>
+            <wp:effectExtent l="0" t="0" r="2540" b="0"/>
+            <wp:docPr id="6" name="Picture 6"/>
+            <wp:cNvGraphicFramePr>
+              <a:graphicFrameLocks xmlns:a="http://schemas.openxmlformats.org/drawingml/2006/main" noChangeAspect="1"/>
+            </wp:cNvGraphicFramePr>
+            <a:graphic xmlns:a="http://schemas.openxmlformats.org/drawingml/2006/main">
+              <a:graphicData uri="http://schemas.openxmlformats.org/drawingml/2006/picture">
+                <pic:pic xmlns:pic="http://schemas.openxmlformats.org/drawingml/2006/picture">
+                  <pic:nvPicPr>
+                    <pic:cNvPr id="1" name=""/>
+                    <pic:cNvPicPr/>
+                  </pic:nvPicPr>
+                  <pic:blipFill>
+                    <a:blip r:embed="rId9"/>
+                    <a:stretch>
+                      <a:fillRect/>
+                    </a:stretch>
+                  </pic:blipFill>
+                  <pic:spPr>
+                    <a:xfrm>
+                      <a:off x="0" y="0"/>
+                      <a:ext cx="5731510" cy="2597150"/>
+                    </a:xfrm>
+                    <a:prstGeom prst="rect">
+                      <a:avLst/>
+                    </a:prstGeom>
+                  </pic:spPr>
+                </pic:pic>
+              </a:graphicData>
+            </a:graphic>
+          </wp:inline>
+        </w:drawing>
+      </w:r>
+      <w:r>
+        <w:drawing>
+          <wp:inline distT="0" distB="0" distL="0" distR="0" wp14:anchorId="2059992B" wp14:editId="0FF6C42D">
+            <wp:extent cx="5731510" cy="2871470"/>
+            <wp:effectExtent l="0" t="0" r="2540" b="5080"/>
+            <wp:docPr id="7" name="Picture 7"/>
+            <wp:cNvGraphicFramePr>
+              <a:graphicFrameLocks xmlns:a="http://schemas.openxmlformats.org/drawingml/2006/main" noChangeAspect="1"/>
+            </wp:cNvGraphicFramePr>
+            <a:graphic xmlns:a="http://schemas.openxmlformats.org/drawingml/2006/main">
+              <a:graphicData uri="http://schemas.openxmlformats.org/drawingml/2006/picture">
+                <pic:pic xmlns:pic="http://schemas.openxmlformats.org/drawingml/2006/picture">
+                  <pic:nvPicPr>
+                    <pic:cNvPr id="1" name=""/>
+                    <pic:cNvPicPr/>
+                  </pic:nvPicPr>
+                  <pic:blipFill>
+                    <a:blip r:embed="rId10"/>
+                    <a:stretch>
+                      <a:fillRect/>
+                    </a:stretch>
+                  </pic:blipFill>
+                  <pic:spPr>
+                    <a:xfrm>
+                      <a:off x="0" y="0"/>
+                      <a:ext cx="5731510" cy="2871470"/>
+                    </a:xfrm>
+                    <a:prstGeom prst="rect">
+                      <a:avLst/>
+                    </a:prstGeom>
+                  </pic:spPr>
+                </pic:pic>
+              </a:graphicData>
+            </a:graphic>
+          </wp:inline>
+        </w:drawing>
+      </w:r>
+      <w:r>
+        <w:lastRenderedPageBreak/>
+        <w:drawing>
+          <wp:inline distT="0" distB="0" distL="0" distR="0" wp14:anchorId="00708945" wp14:editId="52727496">
+            <wp:extent cx="5731510" cy="3933190"/>
+            <wp:effectExtent l="0" t="0" r="2540" b="0"/>
+            <wp:docPr id="8" name="Picture 8"/>
+            <wp:cNvGraphicFramePr>
+              <a:graphicFrameLocks xmlns:a="http://schemas.openxmlformats.org/drawingml/2006/main" noChangeAspect="1"/>
+            </wp:cNvGraphicFramePr>
+            <a:graphic xmlns:a="http://schemas.openxmlformats.org/drawingml/2006/main">
+              <a:graphicData uri="http://schemas.openxmlformats.org/drawingml/2006/picture">
+                <pic:pic xmlns:pic="http://schemas.openxmlformats.org/drawingml/2006/picture">
+                  <pic:nvPicPr>
+                    <pic:cNvPr id="1" name=""/>
+                    <pic:cNvPicPr/>
+                  </pic:nvPicPr>
+                  <pic:blipFill>
+                    <a:blip r:embed="rId11"/>
+                    <a:stretch>
+                      <a:fillRect/>
+                    </a:stretch>
+                  </pic:blipFill>
+                  <pic:spPr>
+                    <a:xfrm>
+                      <a:off x="0" y="0"/>
+                      <a:ext cx="5731510" cy="3933190"/>
+                    </a:xfrm>
+                    <a:prstGeom prst="rect">
+                      <a:avLst/>
+                    </a:prstGeom>
+                  </pic:spPr>
+                </pic:pic>
+              </a:graphicData>
+            </a:graphic>
+          </wp:inline>
+        </w:drawing>
+      </w:r>
+      <w:r>
+        <w:drawing>
+          <wp:inline distT="0" distB="0" distL="0" distR="0" wp14:anchorId="178CF085" wp14:editId="66CD786D">
+            <wp:extent cx="5731510" cy="4413250"/>
+            <wp:effectExtent l="0" t="0" r="2540" b="6350"/>
+            <wp:docPr id="9" name="Picture 9"/>
+            <wp:cNvGraphicFramePr>
+              <a:graphicFrameLocks xmlns:a="http://schemas.openxmlformats.org/drawingml/2006/main" noChangeAspect="1"/>
+            </wp:cNvGraphicFramePr>
+            <a:graphic xmlns:a="http://schemas.openxmlformats.org/drawingml/2006/main">
+              <a:graphicData uri="http://schemas.openxmlformats.org/drawingml/2006/picture">
+                <pic:pic xmlns:pic="http://schemas.openxmlformats.org/drawingml/2006/picture">
+                  <pic:nvPicPr>
+                    <pic:cNvPr id="1" name=""/>
+                    <pic:cNvPicPr/>
+                  </pic:nvPicPr>
+                  <pic:blipFill>
+                    <a:blip r:embed="rId12"/>
+                    <a:stretch>
+                      <a:fillRect/>
+                    </a:stretch>
+                  </pic:blipFill>
+                  <pic:spPr>
+                    <a:xfrm>
+                      <a:off x="0" y="0"/>
+                      <a:ext cx="5731510" cy="4413250"/>
+                    </a:xfrm>
+                    <a:prstGeom prst="rect">
+                      <a:avLst/>
+                    </a:prstGeom>
+                  </pic:spPr>
+                </pic:pic>
+              </a:graphicData>
+            </a:graphic>
+          </wp:inline>
+        </w:drawing>
+      </w:r>
+      <w:r>
+        <w:lastRenderedPageBreak/>
+        <w:drawing>
+          <wp:inline distT="0" distB="0" distL="0" distR="0" wp14:anchorId="488097F6" wp14:editId="7461E58C">
+            <wp:extent cx="5731510" cy="1526540"/>
+            <wp:effectExtent l="0" t="0" r="2540" b="0"/>
+            <wp:docPr id="10" name="Picture 10"/>
+            <wp:cNvGraphicFramePr>
+              <a:graphicFrameLocks xmlns:a="http://schemas.openxmlformats.org/drawingml/2006/main" noChangeAspect="1"/>
+            </wp:cNvGraphicFramePr>
+            <a:graphic xmlns:a="http://schemas.openxmlformats.org/drawingml/2006/main">
+              <a:graphicData uri="http://schemas.openxmlformats.org/drawingml/2006/picture">
+                <pic:pic xmlns:pic="http://schemas.openxmlformats.org/drawingml/2006/picture">
+                  <pic:nvPicPr>
+                    <pic:cNvPr id="1" name=""/>
+                    <pic:cNvPicPr/>
+                  </pic:nvPicPr>
+                  <pic:blipFill>
+                    <a:blip r:embed="rId13"/>
+                    <a:stretch>
+                      <a:fillRect/>
+                    </a:stretch>
+                  </pic:blipFill>
+                  <pic:spPr>
+                    <a:xfrm>
+                      <a:off x="0" y="0"/>
+                      <a:ext cx="5731510" cy="1526540"/>
+                    </a:xfrm>
+                    <a:prstGeom prst="rect">
+                      <a:avLst/>
+                    </a:prstGeom>
+                  </pic:spPr>
+                </pic:pic>
+              </a:graphicData>
+            </a:graphic>
+          </wp:inline>
+        </w:drawing>
+      </w:r>
+      <w:r>
+        <w:drawing>
+          <wp:inline distT="0" distB="0" distL="0" distR="0" wp14:anchorId="23252814" wp14:editId="139B4134">
+            <wp:extent cx="5731510" cy="961390"/>
+            <wp:effectExtent l="0" t="0" r="2540" b="0"/>
+            <wp:docPr id="11" name="Picture 11"/>
+            <wp:cNvGraphicFramePr>
+              <a:graphicFrameLocks xmlns:a="http://schemas.openxmlformats.org/drawingml/2006/main" noChangeAspect="1"/>
+            </wp:cNvGraphicFramePr>
+            <a:graphic xmlns:a="http://schemas.openxmlformats.org/drawingml/2006/main">
+              <a:graphicData uri="http://schemas.openxmlformats.org/drawingml/2006/picture">
+                <pic:pic xmlns:pic="http://schemas.openxmlformats.org/drawingml/2006/picture">
+                  <pic:nvPicPr>
+                    <pic:cNvPr id="1" name=""/>
+                    <pic:cNvPicPr/>
+                  </pic:nvPicPr>
+                  <pic:blipFill>
+                    <a:blip r:embed="rId14"/>
+                    <a:stretch>
+                      <a:fillRect/>
+                    </a:stretch>
+                  </pic:blipFill>
+                  <pic:spPr>
+                    <a:xfrm>
+                      <a:off x="0" y="0"/>
+                      <a:ext cx="5731510" cy="961390"/>
+                    </a:xfrm>
+                    <a:prstGeom prst="rect">
+                      <a:avLst/>
+                    </a:prstGeom>
+                  </pic:spPr>
+                </pic:pic>
+              </a:graphicData>
+            </a:graphic>
+          </wp:inline>
+        </w:drawing>
+      </w:r>
+      <w:r>
+        <w:drawing>
+          <wp:inline distT="0" distB="0" distL="0" distR="0" wp14:anchorId="61FFA785" wp14:editId="6D130FBB">
+            <wp:extent cx="5731510" cy="1533525"/>
+            <wp:effectExtent l="0" t="0" r="2540" b="9525"/>
+            <wp:docPr id="12" name="Picture 12"/>
+            <wp:cNvGraphicFramePr>
+              <a:graphicFrameLocks xmlns:a="http://schemas.openxmlformats.org/drawingml/2006/main" noChangeAspect="1"/>
+            </wp:cNvGraphicFramePr>
+            <a:graphic xmlns:a="http://schemas.openxmlformats.org/drawingml/2006/main">
+              <a:graphicData uri="http://schemas.openxmlformats.org/drawingml/2006/picture">
+                <pic:pic xmlns:pic="http://schemas.openxmlformats.org/drawingml/2006/picture">
+                  <pic:nvPicPr>
+                    <pic:cNvPr id="1" name=""/>
+                    <pic:cNvPicPr/>
+                  </pic:nvPicPr>
+                  <pic:blipFill>
+                    <a:blip r:embed="rId15"/>
+                    <a:stretch>
+                      <a:fillRect/>
+                    </a:stretch>
+                  </pic:blipFill>
+                  <pic:spPr>
+                    <a:xfrm>
+                      <a:off x="0" y="0"/>
+                      <a:ext cx="5731510" cy="1533525"/>
+                    </a:xfrm>
+                    <a:prstGeom prst="rect">
+                      <a:avLst/>
+                    </a:prstGeom>
+                  </pic:spPr>
+                </pic:pic>
+              </a:graphicData>
+            </a:graphic>
+          </wp:inline>
+        </w:drawing>
+      </w:r>
+      <w:r>
+        <w:drawing>
+          <wp:inline distT="0" distB="0" distL="0" distR="0" wp14:anchorId="6589CA4F" wp14:editId="3F3C1EF8">
+            <wp:extent cx="5731510" cy="4289425"/>
+            <wp:effectExtent l="0" t="0" r="2540" b="0"/>
+            <wp:docPr id="13" name="Picture 13"/>
+            <wp:cNvGraphicFramePr>
+              <a:graphicFrameLocks xmlns:a="http://schemas.openxmlformats.org/drawingml/2006/main" noChangeAspect="1"/>
+            </wp:cNvGraphicFramePr>
+            <a:graphic xmlns:a="http://schemas.openxmlformats.org/drawingml/2006/main">
+              <a:graphicData uri="http://schemas.openxmlformats.org/drawingml/2006/picture">
+                <pic:pic xmlns:pic="http://schemas.openxmlformats.org/drawingml/2006/picture">
+                  <pic:nvPicPr>
+                    <pic:cNvPr id="1" name=""/>
+                    <pic:cNvPicPr/>
+                  </pic:nvPicPr>
+                  <pic:blipFill>
+                    <a:blip r:embed="rId16"/>
+                    <a:stretch>
+                      <a:fillRect/>
+                    </a:stretch>
+                  </pic:blipFill>
+                  <pic:spPr>
+                    <a:xfrm>
+                      <a:off x="0" y="0"/>
+                      <a:ext cx="5731510" cy="4289425"/>
+                    </a:xfrm>
+                    <a:prstGeom prst="rect">
+                      <a:avLst/>
+                    </a:prstGeom>
+                  </pic:spPr>
+                </pic:pic>
+              </a:graphicData>
+            </a:graphic>
+          </wp:inline>
+        </w:drawing>
+      </w:r>
+      <w:r>
+        <w:lastRenderedPageBreak/>
+        <w:drawing>
+          <wp:inline distT="0" distB="0" distL="0" distR="0" wp14:anchorId="44B5D3A6" wp14:editId="660ED57D">
+            <wp:extent cx="5731510" cy="5113020"/>
+            <wp:effectExtent l="0" t="0" r="2540" b="0"/>
+            <wp:docPr id="14" name="Picture 14"/>
+            <wp:cNvGraphicFramePr>
+              <a:graphicFrameLocks xmlns:a="http://schemas.openxmlformats.org/drawingml/2006/main" noChangeAspect="1"/>
+            </wp:cNvGraphicFramePr>
+            <a:graphic xmlns:a="http://schemas.openxmlformats.org/drawingml/2006/main">
+              <a:graphicData uri="http://schemas.openxmlformats.org/drawingml/2006/picture">
+                <pic:pic xmlns:pic="http://schemas.openxmlformats.org/drawingml/2006/picture">
+                  <pic:nvPicPr>
+                    <pic:cNvPr id="1" name=""/>
+                    <pic:cNvPicPr/>
+                  </pic:nvPicPr>
+                  <pic:blipFill>
+                    <a:blip r:embed="rId17"/>
+                    <a:stretch>
+                      <a:fillRect/>
+                    </a:stretch>
+                  </pic:blipFill>
+                  <pic:spPr>
+                    <a:xfrm>
+                      <a:off x="0" y="0"/>
+                      <a:ext cx="5731510" cy="5113020"/>
+                    </a:xfrm>
+                    <a:prstGeom prst="rect">
+                      <a:avLst/>
+                    </a:prstGeom>
+                  </pic:spPr>
+                </pic:pic>
+              </a:graphicData>
+            </a:graphic>
+          </wp:inline>
+        </w:drawing>
+      </w:r>
+      <w:r>
+        <w:drawing>
+          <wp:inline distT="0" distB="0" distL="0" distR="0" wp14:anchorId="699251A8" wp14:editId="2261C198">
+            <wp:extent cx="5731510" cy="2190750"/>
+            <wp:effectExtent l="0" t="0" r="2540" b="0"/>
+            <wp:docPr id="15" name="Picture 15"/>
+            <wp:cNvGraphicFramePr>
+              <a:graphicFrameLocks xmlns:a="http://schemas.openxmlformats.org/drawingml/2006/main" noChangeAspect="1"/>
+            </wp:cNvGraphicFramePr>
+            <a:graphic xmlns:a="http://schemas.openxmlformats.org/drawingml/2006/main">
+              <a:graphicData uri="http://schemas.openxmlformats.org/drawingml/2006/picture">
+                <pic:pic xmlns:pic="http://schemas.openxmlformats.org/drawingml/2006/picture">
+                  <pic:nvPicPr>
+                    <pic:cNvPr id="1" name=""/>
+                    <pic:cNvPicPr/>
+                  </pic:nvPicPr>
+                  <pic:blipFill>
+                    <a:blip r:embed="rId18"/>
+                    <a:stretch>
+                      <a:fillRect/>
+                    </a:stretch>
+                  </pic:blipFill>
+                  <pic:spPr>
+                    <a:xfrm>
+                      <a:off x="0" y="0"/>
+                      <a:ext cx="5731510" cy="2190750"/>
                     </a:xfrm>
                     <a:prstGeom prst="rect">
                       <a:avLst/>

</xml_diff>

<commit_message>
This is the First practise question of java in which we have to find the grade where marks are given in the question.
</commit_message>
<xml_diff>
--- a/Notes/Unit-1.docx
+++ b/Notes/Unit-1.docx
@@ -8,9 +8,77 @@
           <w:noProof/>
         </w:rPr>
         <w:drawing>
-          <wp:inline distT="0" distB="0" distL="0" distR="0" wp14:anchorId="2BFBEA78" wp14:editId="5E4CD613">
+          <wp:anchor distT="0" distB="0" distL="114300" distR="114300" simplePos="0" relativeHeight="251658240" behindDoc="0" locked="0" layoutInCell="1" allowOverlap="1" wp14:anchorId="2F94BA46" wp14:editId="69380520">
+            <wp:simplePos x="0" y="0"/>
+            <wp:positionH relativeFrom="margin">
+              <wp:align>center</wp:align>
+            </wp:positionH>
+            <wp:positionV relativeFrom="paragraph">
+              <wp:posOffset>3767917</wp:posOffset>
+            </wp:positionV>
+            <wp:extent cx="4834890" cy="4759960"/>
+            <wp:effectExtent l="0" t="0" r="3810" b="2540"/>
+            <wp:wrapSquare wrapText="bothSides"/>
+            <wp:docPr id="2" name="Picture 2"/>
+            <wp:cNvGraphicFramePr>
+              <a:graphicFrameLocks xmlns:a="http://schemas.openxmlformats.org/drawingml/2006/main" noChangeAspect="1"/>
+            </wp:cNvGraphicFramePr>
+            <a:graphic xmlns:a="http://schemas.openxmlformats.org/drawingml/2006/main">
+              <a:graphicData uri="http://schemas.openxmlformats.org/drawingml/2006/picture">
+                <pic:pic xmlns:pic="http://schemas.openxmlformats.org/drawingml/2006/picture">
+                  <pic:nvPicPr>
+                    <pic:cNvPr id="1" name=""/>
+                    <pic:cNvPicPr/>
+                  </pic:nvPicPr>
+                  <pic:blipFill>
+                    <a:blip r:embed="rId4">
+                      <a:extLst>
+                        <a:ext uri="{28A0092B-C50C-407E-A947-70E740481C1C}">
+                          <a14:useLocalDpi xmlns:a14="http://schemas.microsoft.com/office/drawing/2010/main" val="0"/>
+                        </a:ext>
+                      </a:extLst>
+                    </a:blip>
+                    <a:stretch>
+                      <a:fillRect/>
+                    </a:stretch>
+                  </pic:blipFill>
+                  <pic:spPr>
+                    <a:xfrm>
+                      <a:off x="0" y="0"/>
+                      <a:ext cx="4834890" cy="4759960"/>
+                    </a:xfrm>
+                    <a:prstGeom prst="rect">
+                      <a:avLst/>
+                    </a:prstGeom>
+                  </pic:spPr>
+                </pic:pic>
+              </a:graphicData>
+            </a:graphic>
+            <wp14:sizeRelH relativeFrom="page">
+              <wp14:pctWidth>0</wp14:pctWidth>
+            </wp14:sizeRelH>
+            <wp14:sizeRelV relativeFrom="page">
+              <wp14:pctHeight>0</wp14:pctHeight>
+            </wp14:sizeRelV>
+          </wp:anchor>
+        </w:drawing>
+      </w:r>
+      <w:r>
+        <w:rPr>
+          <w:noProof/>
+        </w:rPr>
+        <w:drawing>
+          <wp:anchor distT="0" distB="0" distL="114300" distR="114300" simplePos="0" relativeHeight="251659264" behindDoc="0" locked="0" layoutInCell="1" allowOverlap="1" wp14:anchorId="2BFBEA78" wp14:editId="5A21C478">
+            <wp:simplePos x="0" y="0"/>
+            <wp:positionH relativeFrom="margin">
+              <wp:align>left</wp:align>
+            </wp:positionH>
+            <wp:positionV relativeFrom="paragraph">
+              <wp:posOffset>116</wp:posOffset>
+            </wp:positionV>
             <wp:extent cx="5731510" cy="3694430"/>
             <wp:effectExtent l="0" t="0" r="2540" b="1270"/>
+            <wp:wrapSquare wrapText="bothSides"/>
             <wp:docPr id="1" name="Picture 1"/>
             <wp:cNvGraphicFramePr>
               <a:graphicFrameLocks xmlns:a="http://schemas.openxmlformats.org/drawingml/2006/main" noChangeAspect="1"/>
@@ -23,7 +91,13 @@
                     <pic:cNvPicPr/>
                   </pic:nvPicPr>
                   <pic:blipFill>
-                    <a:blip r:embed="rId4"/>
+                    <a:blip r:embed="rId5">
+                      <a:extLst>
+                        <a:ext uri="{28A0092B-C50C-407E-A947-70E740481C1C}">
+                          <a14:useLocalDpi xmlns:a14="http://schemas.microsoft.com/office/drawing/2010/main" val="0"/>
+                        </a:ext>
+                      </a:extLst>
+                    </a:blip>
                     <a:stretch>
                       <a:fillRect/>
                     </a:stretch>
@@ -32,6 +106,52 @@
                     <a:xfrm>
                       <a:off x="0" y="0"/>
                       <a:ext cx="5731510" cy="3694430"/>
+                    </a:xfrm>
+                    <a:prstGeom prst="rect">
+                      <a:avLst/>
+                    </a:prstGeom>
+                  </pic:spPr>
+                </pic:pic>
+              </a:graphicData>
+            </a:graphic>
+            <wp14:sizeRelH relativeFrom="page">
+              <wp14:pctWidth>0</wp14:pctWidth>
+            </wp14:sizeRelH>
+            <wp14:sizeRelV relativeFrom="page">
+              <wp14:pctHeight>0</wp14:pctHeight>
+            </wp14:sizeRelV>
+          </wp:anchor>
+        </w:drawing>
+      </w:r>
+      <w:r>
+        <w:rPr>
+          <w:noProof/>
+        </w:rPr>
+        <w:drawing>
+          <wp:inline distT="0" distB="0" distL="0" distR="0" wp14:anchorId="457C8133" wp14:editId="0B52DF5A">
+            <wp:extent cx="5731510" cy="575945"/>
+            <wp:effectExtent l="0" t="0" r="2540" b="0"/>
+            <wp:docPr id="3" name="Picture 3"/>
+            <wp:cNvGraphicFramePr>
+              <a:graphicFrameLocks xmlns:a="http://schemas.openxmlformats.org/drawingml/2006/main" noChangeAspect="1"/>
+            </wp:cNvGraphicFramePr>
+            <a:graphic xmlns:a="http://schemas.openxmlformats.org/drawingml/2006/main">
+              <a:graphicData uri="http://schemas.openxmlformats.org/drawingml/2006/picture">
+                <pic:pic xmlns:pic="http://schemas.openxmlformats.org/drawingml/2006/picture">
+                  <pic:nvPicPr>
+                    <pic:cNvPr id="1" name=""/>
+                    <pic:cNvPicPr/>
+                  </pic:nvPicPr>
+                  <pic:blipFill>
+                    <a:blip r:embed="rId6"/>
+                    <a:stretch>
+                      <a:fillRect/>
+                    </a:stretch>
+                  </pic:blipFill>
+                  <pic:spPr>
+                    <a:xfrm>
+                      <a:off x="0" y="0"/>
+                      <a:ext cx="5731510" cy="575945"/>
                     </a:xfrm>
                     <a:prstGeom prst="rect">
                       <a:avLst/>
@@ -49,30 +169,30 @@
         </w:rPr>
         <w:lastRenderedPageBreak/>
         <w:drawing>
-          <wp:inline distT="0" distB="0" distL="0" distR="0" wp14:anchorId="2F94BA46" wp14:editId="060A7EAC">
-            <wp:extent cx="5731510" cy="5642610"/>
-            <wp:effectExtent l="0" t="0" r="2540" b="0"/>
-            <wp:docPr id="2" name="Picture 2"/>
-            <wp:cNvGraphicFramePr>
-              <a:graphicFrameLocks xmlns:a="http://schemas.openxmlformats.org/drawingml/2006/main" noChangeAspect="1"/>
-            </wp:cNvGraphicFramePr>
-            <a:graphic xmlns:a="http://schemas.openxmlformats.org/drawingml/2006/main">
-              <a:graphicData uri="http://schemas.openxmlformats.org/drawingml/2006/picture">
-                <pic:pic xmlns:pic="http://schemas.openxmlformats.org/drawingml/2006/picture">
-                  <pic:nvPicPr>
-                    <pic:cNvPr id="1" name=""/>
-                    <pic:cNvPicPr/>
-                  </pic:nvPicPr>
-                  <pic:blipFill>
-                    <a:blip r:embed="rId5"/>
-                    <a:stretch>
-                      <a:fillRect/>
-                    </a:stretch>
-                  </pic:blipFill>
-                  <pic:spPr>
-                    <a:xfrm>
-                      <a:off x="0" y="0"/>
-                      <a:ext cx="5731510" cy="5642610"/>
+          <wp:inline distT="0" distB="0" distL="0" distR="0" wp14:anchorId="017F4F4B" wp14:editId="76811AD2">
+            <wp:extent cx="5731510" cy="4128770"/>
+            <wp:effectExtent l="0" t="0" r="2540" b="5080"/>
+            <wp:docPr id="4" name="Picture 4"/>
+            <wp:cNvGraphicFramePr>
+              <a:graphicFrameLocks xmlns:a="http://schemas.openxmlformats.org/drawingml/2006/main" noChangeAspect="1"/>
+            </wp:cNvGraphicFramePr>
+            <a:graphic xmlns:a="http://schemas.openxmlformats.org/drawingml/2006/main">
+              <a:graphicData uri="http://schemas.openxmlformats.org/drawingml/2006/picture">
+                <pic:pic xmlns:pic="http://schemas.openxmlformats.org/drawingml/2006/picture">
+                  <pic:nvPicPr>
+                    <pic:cNvPr id="1" name=""/>
+                    <pic:cNvPicPr/>
+                  </pic:nvPicPr>
+                  <pic:blipFill>
+                    <a:blip r:embed="rId7"/>
+                    <a:stretch>
+                      <a:fillRect/>
+                    </a:stretch>
+                  </pic:blipFill>
+                  <pic:spPr>
+                    <a:xfrm>
+                      <a:off x="0" y="0"/>
+                      <a:ext cx="5731510" cy="4128770"/>
                     </a:xfrm>
                     <a:prstGeom prst="rect">
                       <a:avLst/>
@@ -89,30 +209,30 @@
           <w:noProof/>
         </w:rPr>
         <w:drawing>
-          <wp:inline distT="0" distB="0" distL="0" distR="0" wp14:anchorId="457C8133" wp14:editId="0B52DF5A">
-            <wp:extent cx="5731510" cy="575945"/>
-            <wp:effectExtent l="0" t="0" r="2540" b="0"/>
-            <wp:docPr id="3" name="Picture 3"/>
-            <wp:cNvGraphicFramePr>
-              <a:graphicFrameLocks xmlns:a="http://schemas.openxmlformats.org/drawingml/2006/main" noChangeAspect="1"/>
-            </wp:cNvGraphicFramePr>
-            <a:graphic xmlns:a="http://schemas.openxmlformats.org/drawingml/2006/main">
-              <a:graphicData uri="http://schemas.openxmlformats.org/drawingml/2006/picture">
-                <pic:pic xmlns:pic="http://schemas.openxmlformats.org/drawingml/2006/picture">
-                  <pic:nvPicPr>
-                    <pic:cNvPr id="1" name=""/>
-                    <pic:cNvPicPr/>
-                  </pic:nvPicPr>
-                  <pic:blipFill>
-                    <a:blip r:embed="rId6"/>
-                    <a:stretch>
-                      <a:fillRect/>
-                    </a:stretch>
-                  </pic:blipFill>
-                  <pic:spPr>
-                    <a:xfrm>
-                      <a:off x="0" y="0"/>
-                      <a:ext cx="5731510" cy="575945"/>
+          <wp:inline distT="0" distB="0" distL="0" distR="0" wp14:anchorId="4E457DC4" wp14:editId="532C2C10">
+            <wp:extent cx="5731510" cy="3789680"/>
+            <wp:effectExtent l="0" t="0" r="2540" b="1270"/>
+            <wp:docPr id="5" name="Picture 5"/>
+            <wp:cNvGraphicFramePr>
+              <a:graphicFrameLocks xmlns:a="http://schemas.openxmlformats.org/drawingml/2006/main" noChangeAspect="1"/>
+            </wp:cNvGraphicFramePr>
+            <a:graphic xmlns:a="http://schemas.openxmlformats.org/drawingml/2006/main">
+              <a:graphicData uri="http://schemas.openxmlformats.org/drawingml/2006/picture">
+                <pic:pic xmlns:pic="http://schemas.openxmlformats.org/drawingml/2006/picture">
+                  <pic:nvPicPr>
+                    <pic:cNvPr id="1" name=""/>
+                    <pic:cNvPicPr/>
+                  </pic:nvPicPr>
+                  <pic:blipFill>
+                    <a:blip r:embed="rId8"/>
+                    <a:stretch>
+                      <a:fillRect/>
+                    </a:stretch>
+                  </pic:blipFill>
+                  <pic:spPr>
+                    <a:xfrm>
+                      <a:off x="0" y="0"/>
+                      <a:ext cx="5731510" cy="3789680"/>
                     </a:xfrm>
                     <a:prstGeom prst="rect">
                       <a:avLst/>
@@ -130,30 +250,30 @@
         </w:rPr>
         <w:lastRenderedPageBreak/>
         <w:drawing>
-          <wp:inline distT="0" distB="0" distL="0" distR="0" wp14:anchorId="017F4F4B" wp14:editId="76811AD2">
-            <wp:extent cx="5731510" cy="4128770"/>
-            <wp:effectExtent l="0" t="0" r="2540" b="5080"/>
-            <wp:docPr id="4" name="Picture 4"/>
-            <wp:cNvGraphicFramePr>
-              <a:graphicFrameLocks xmlns:a="http://schemas.openxmlformats.org/drawingml/2006/main" noChangeAspect="1"/>
-            </wp:cNvGraphicFramePr>
-            <a:graphic xmlns:a="http://schemas.openxmlformats.org/drawingml/2006/main">
-              <a:graphicData uri="http://schemas.openxmlformats.org/drawingml/2006/picture">
-                <pic:pic xmlns:pic="http://schemas.openxmlformats.org/drawingml/2006/picture">
-                  <pic:nvPicPr>
-                    <pic:cNvPr id="1" name=""/>
-                    <pic:cNvPicPr/>
-                  </pic:nvPicPr>
-                  <pic:blipFill>
-                    <a:blip r:embed="rId7"/>
-                    <a:stretch>
-                      <a:fillRect/>
-                    </a:stretch>
-                  </pic:blipFill>
-                  <pic:spPr>
-                    <a:xfrm>
-                      <a:off x="0" y="0"/>
-                      <a:ext cx="5731510" cy="4128770"/>
+          <wp:inline distT="0" distB="0" distL="0" distR="0" wp14:anchorId="2AD1A1D3" wp14:editId="62450A6A">
+            <wp:extent cx="5731510" cy="2597150"/>
+            <wp:effectExtent l="0" t="0" r="2540" b="0"/>
+            <wp:docPr id="6" name="Picture 6"/>
+            <wp:cNvGraphicFramePr>
+              <a:graphicFrameLocks xmlns:a="http://schemas.openxmlformats.org/drawingml/2006/main" noChangeAspect="1"/>
+            </wp:cNvGraphicFramePr>
+            <a:graphic xmlns:a="http://schemas.openxmlformats.org/drawingml/2006/main">
+              <a:graphicData uri="http://schemas.openxmlformats.org/drawingml/2006/picture">
+                <pic:pic xmlns:pic="http://schemas.openxmlformats.org/drawingml/2006/picture">
+                  <pic:nvPicPr>
+                    <pic:cNvPr id="1" name=""/>
+                    <pic:cNvPicPr/>
+                  </pic:nvPicPr>
+                  <pic:blipFill>
+                    <a:blip r:embed="rId9"/>
+                    <a:stretch>
+                      <a:fillRect/>
+                    </a:stretch>
+                  </pic:blipFill>
+                  <pic:spPr>
+                    <a:xfrm>
+                      <a:off x="0" y="0"/>
+                      <a:ext cx="5731510" cy="2597150"/>
                     </a:xfrm>
                     <a:prstGeom prst="rect">
                       <a:avLst/>
@@ -170,30 +290,30 @@
           <w:noProof/>
         </w:rPr>
         <w:drawing>
-          <wp:inline distT="0" distB="0" distL="0" distR="0" wp14:anchorId="4E457DC4" wp14:editId="532C2C10">
-            <wp:extent cx="5731510" cy="3789680"/>
-            <wp:effectExtent l="0" t="0" r="2540" b="1270"/>
-            <wp:docPr id="5" name="Picture 5"/>
-            <wp:cNvGraphicFramePr>
-              <a:graphicFrameLocks xmlns:a="http://schemas.openxmlformats.org/drawingml/2006/main" noChangeAspect="1"/>
-            </wp:cNvGraphicFramePr>
-            <a:graphic xmlns:a="http://schemas.openxmlformats.org/drawingml/2006/main">
-              <a:graphicData uri="http://schemas.openxmlformats.org/drawingml/2006/picture">
-                <pic:pic xmlns:pic="http://schemas.openxmlformats.org/drawingml/2006/picture">
-                  <pic:nvPicPr>
-                    <pic:cNvPr id="1" name=""/>
-                    <pic:cNvPicPr/>
-                  </pic:nvPicPr>
-                  <pic:blipFill>
-                    <a:blip r:embed="rId8"/>
-                    <a:stretch>
-                      <a:fillRect/>
-                    </a:stretch>
-                  </pic:blipFill>
-                  <pic:spPr>
-                    <a:xfrm>
-                      <a:off x="0" y="0"/>
-                      <a:ext cx="5731510" cy="3789680"/>
+          <wp:inline distT="0" distB="0" distL="0" distR="0" wp14:anchorId="2059992B" wp14:editId="0FF6C42D">
+            <wp:extent cx="5731510" cy="2871470"/>
+            <wp:effectExtent l="0" t="0" r="2540" b="5080"/>
+            <wp:docPr id="7" name="Picture 7"/>
+            <wp:cNvGraphicFramePr>
+              <a:graphicFrameLocks xmlns:a="http://schemas.openxmlformats.org/drawingml/2006/main" noChangeAspect="1"/>
+            </wp:cNvGraphicFramePr>
+            <a:graphic xmlns:a="http://schemas.openxmlformats.org/drawingml/2006/main">
+              <a:graphicData uri="http://schemas.openxmlformats.org/drawingml/2006/picture">
+                <pic:pic xmlns:pic="http://schemas.openxmlformats.org/drawingml/2006/picture">
+                  <pic:nvPicPr>
+                    <pic:cNvPr id="1" name=""/>
+                    <pic:cNvPicPr/>
+                  </pic:nvPicPr>
+                  <pic:blipFill>
+                    <a:blip r:embed="rId10"/>
+                    <a:stretch>
+                      <a:fillRect/>
+                    </a:stretch>
+                  </pic:blipFill>
+                  <pic:spPr>
+                    <a:xfrm>
+                      <a:off x="0" y="0"/>
+                      <a:ext cx="5731510" cy="2871470"/>
                     </a:xfrm>
                     <a:prstGeom prst="rect">
                       <a:avLst/>
@@ -211,30 +331,30 @@
         </w:rPr>
         <w:lastRenderedPageBreak/>
         <w:drawing>
-          <wp:inline distT="0" distB="0" distL="0" distR="0" wp14:anchorId="2AD1A1D3" wp14:editId="62450A6A">
-            <wp:extent cx="5731510" cy="2597150"/>
+          <wp:inline distT="0" distB="0" distL="0" distR="0" wp14:anchorId="00708945" wp14:editId="52727496">
+            <wp:extent cx="5731510" cy="3933190"/>
             <wp:effectExtent l="0" t="0" r="2540" b="0"/>
-            <wp:docPr id="6" name="Picture 6"/>
-            <wp:cNvGraphicFramePr>
-              <a:graphicFrameLocks xmlns:a="http://schemas.openxmlformats.org/drawingml/2006/main" noChangeAspect="1"/>
-            </wp:cNvGraphicFramePr>
-            <a:graphic xmlns:a="http://schemas.openxmlformats.org/drawingml/2006/main">
-              <a:graphicData uri="http://schemas.openxmlformats.org/drawingml/2006/picture">
-                <pic:pic xmlns:pic="http://schemas.openxmlformats.org/drawingml/2006/picture">
-                  <pic:nvPicPr>
-                    <pic:cNvPr id="1" name=""/>
-                    <pic:cNvPicPr/>
-                  </pic:nvPicPr>
-                  <pic:blipFill>
-                    <a:blip r:embed="rId9"/>
-                    <a:stretch>
-                      <a:fillRect/>
-                    </a:stretch>
-                  </pic:blipFill>
-                  <pic:spPr>
-                    <a:xfrm>
-                      <a:off x="0" y="0"/>
-                      <a:ext cx="5731510" cy="2597150"/>
+            <wp:docPr id="8" name="Picture 8"/>
+            <wp:cNvGraphicFramePr>
+              <a:graphicFrameLocks xmlns:a="http://schemas.openxmlformats.org/drawingml/2006/main" noChangeAspect="1"/>
+            </wp:cNvGraphicFramePr>
+            <a:graphic xmlns:a="http://schemas.openxmlformats.org/drawingml/2006/main">
+              <a:graphicData uri="http://schemas.openxmlformats.org/drawingml/2006/picture">
+                <pic:pic xmlns:pic="http://schemas.openxmlformats.org/drawingml/2006/picture">
+                  <pic:nvPicPr>
+                    <pic:cNvPr id="1" name=""/>
+                    <pic:cNvPicPr/>
+                  </pic:nvPicPr>
+                  <pic:blipFill>
+                    <a:blip r:embed="rId11"/>
+                    <a:stretch>
+                      <a:fillRect/>
+                    </a:stretch>
+                  </pic:blipFill>
+                  <pic:spPr>
+                    <a:xfrm>
+                      <a:off x="0" y="0"/>
+                      <a:ext cx="5731510" cy="3933190"/>
                     </a:xfrm>
                     <a:prstGeom prst="rect">
                       <a:avLst/>
@@ -251,30 +371,30 @@
           <w:noProof/>
         </w:rPr>
         <w:drawing>
-          <wp:inline distT="0" distB="0" distL="0" distR="0" wp14:anchorId="2059992B" wp14:editId="0FF6C42D">
-            <wp:extent cx="5731510" cy="2871470"/>
-            <wp:effectExtent l="0" t="0" r="2540" b="5080"/>
-            <wp:docPr id="7" name="Picture 7"/>
-            <wp:cNvGraphicFramePr>
-              <a:graphicFrameLocks xmlns:a="http://schemas.openxmlformats.org/drawingml/2006/main" noChangeAspect="1"/>
-            </wp:cNvGraphicFramePr>
-            <a:graphic xmlns:a="http://schemas.openxmlformats.org/drawingml/2006/main">
-              <a:graphicData uri="http://schemas.openxmlformats.org/drawingml/2006/picture">
-                <pic:pic xmlns:pic="http://schemas.openxmlformats.org/drawingml/2006/picture">
-                  <pic:nvPicPr>
-                    <pic:cNvPr id="1" name=""/>
-                    <pic:cNvPicPr/>
-                  </pic:nvPicPr>
-                  <pic:blipFill>
-                    <a:blip r:embed="rId10"/>
-                    <a:stretch>
-                      <a:fillRect/>
-                    </a:stretch>
-                  </pic:blipFill>
-                  <pic:spPr>
-                    <a:xfrm>
-                      <a:off x="0" y="0"/>
-                      <a:ext cx="5731510" cy="2871470"/>
+          <wp:inline distT="0" distB="0" distL="0" distR="0" wp14:anchorId="178CF085" wp14:editId="66CD786D">
+            <wp:extent cx="5731510" cy="4413250"/>
+            <wp:effectExtent l="0" t="0" r="2540" b="6350"/>
+            <wp:docPr id="9" name="Picture 9"/>
+            <wp:cNvGraphicFramePr>
+              <a:graphicFrameLocks xmlns:a="http://schemas.openxmlformats.org/drawingml/2006/main" noChangeAspect="1"/>
+            </wp:cNvGraphicFramePr>
+            <a:graphic xmlns:a="http://schemas.openxmlformats.org/drawingml/2006/main">
+              <a:graphicData uri="http://schemas.openxmlformats.org/drawingml/2006/picture">
+                <pic:pic xmlns:pic="http://schemas.openxmlformats.org/drawingml/2006/picture">
+                  <pic:nvPicPr>
+                    <pic:cNvPr id="1" name=""/>
+                    <pic:cNvPicPr/>
+                  </pic:nvPicPr>
+                  <pic:blipFill>
+                    <a:blip r:embed="rId12"/>
+                    <a:stretch>
+                      <a:fillRect/>
+                    </a:stretch>
+                  </pic:blipFill>
+                  <pic:spPr>
+                    <a:xfrm>
+                      <a:off x="0" y="0"/>
+                      <a:ext cx="5731510" cy="4413250"/>
                     </a:xfrm>
                     <a:prstGeom prst="rect">
                       <a:avLst/>
@@ -292,30 +412,30 @@
         </w:rPr>
         <w:lastRenderedPageBreak/>
         <w:drawing>
-          <wp:inline distT="0" distB="0" distL="0" distR="0" wp14:anchorId="00708945" wp14:editId="52727496">
-            <wp:extent cx="5731510" cy="3933190"/>
+          <wp:inline distT="0" distB="0" distL="0" distR="0" wp14:anchorId="488097F6" wp14:editId="7461E58C">
+            <wp:extent cx="5731510" cy="1526540"/>
             <wp:effectExtent l="0" t="0" r="2540" b="0"/>
-            <wp:docPr id="8" name="Picture 8"/>
-            <wp:cNvGraphicFramePr>
-              <a:graphicFrameLocks xmlns:a="http://schemas.openxmlformats.org/drawingml/2006/main" noChangeAspect="1"/>
-            </wp:cNvGraphicFramePr>
-            <a:graphic xmlns:a="http://schemas.openxmlformats.org/drawingml/2006/main">
-              <a:graphicData uri="http://schemas.openxmlformats.org/drawingml/2006/picture">
-                <pic:pic xmlns:pic="http://schemas.openxmlformats.org/drawingml/2006/picture">
-                  <pic:nvPicPr>
-                    <pic:cNvPr id="1" name=""/>
-                    <pic:cNvPicPr/>
-                  </pic:nvPicPr>
-                  <pic:blipFill>
-                    <a:blip r:embed="rId11"/>
-                    <a:stretch>
-                      <a:fillRect/>
-                    </a:stretch>
-                  </pic:blipFill>
-                  <pic:spPr>
-                    <a:xfrm>
-                      <a:off x="0" y="0"/>
-                      <a:ext cx="5731510" cy="3933190"/>
+            <wp:docPr id="10" name="Picture 10"/>
+            <wp:cNvGraphicFramePr>
+              <a:graphicFrameLocks xmlns:a="http://schemas.openxmlformats.org/drawingml/2006/main" noChangeAspect="1"/>
+            </wp:cNvGraphicFramePr>
+            <a:graphic xmlns:a="http://schemas.openxmlformats.org/drawingml/2006/main">
+              <a:graphicData uri="http://schemas.openxmlformats.org/drawingml/2006/picture">
+                <pic:pic xmlns:pic="http://schemas.openxmlformats.org/drawingml/2006/picture">
+                  <pic:nvPicPr>
+                    <pic:cNvPr id="1" name=""/>
+                    <pic:cNvPicPr/>
+                  </pic:nvPicPr>
+                  <pic:blipFill>
+                    <a:blip r:embed="rId13"/>
+                    <a:stretch>
+                      <a:fillRect/>
+                    </a:stretch>
+                  </pic:blipFill>
+                  <pic:spPr>
+                    <a:xfrm>
+                      <a:off x="0" y="0"/>
+                      <a:ext cx="5731510" cy="1526540"/>
                     </a:xfrm>
                     <a:prstGeom prst="rect">
                       <a:avLst/>
@@ -332,30 +452,110 @@
           <w:noProof/>
         </w:rPr>
         <w:drawing>
-          <wp:inline distT="0" distB="0" distL="0" distR="0" wp14:anchorId="178CF085" wp14:editId="66CD786D">
-            <wp:extent cx="5731510" cy="4413250"/>
-            <wp:effectExtent l="0" t="0" r="2540" b="6350"/>
-            <wp:docPr id="9" name="Picture 9"/>
-            <wp:cNvGraphicFramePr>
-              <a:graphicFrameLocks xmlns:a="http://schemas.openxmlformats.org/drawingml/2006/main" noChangeAspect="1"/>
-            </wp:cNvGraphicFramePr>
-            <a:graphic xmlns:a="http://schemas.openxmlformats.org/drawingml/2006/main">
-              <a:graphicData uri="http://schemas.openxmlformats.org/drawingml/2006/picture">
-                <pic:pic xmlns:pic="http://schemas.openxmlformats.org/drawingml/2006/picture">
-                  <pic:nvPicPr>
-                    <pic:cNvPr id="1" name=""/>
-                    <pic:cNvPicPr/>
-                  </pic:nvPicPr>
-                  <pic:blipFill>
-                    <a:blip r:embed="rId12"/>
-                    <a:stretch>
-                      <a:fillRect/>
-                    </a:stretch>
-                  </pic:blipFill>
-                  <pic:spPr>
-                    <a:xfrm>
-                      <a:off x="0" y="0"/>
-                      <a:ext cx="5731510" cy="4413250"/>
+          <wp:inline distT="0" distB="0" distL="0" distR="0" wp14:anchorId="23252814" wp14:editId="139B4134">
+            <wp:extent cx="5731510" cy="961390"/>
+            <wp:effectExtent l="0" t="0" r="2540" b="0"/>
+            <wp:docPr id="11" name="Picture 11"/>
+            <wp:cNvGraphicFramePr>
+              <a:graphicFrameLocks xmlns:a="http://schemas.openxmlformats.org/drawingml/2006/main" noChangeAspect="1"/>
+            </wp:cNvGraphicFramePr>
+            <a:graphic xmlns:a="http://schemas.openxmlformats.org/drawingml/2006/main">
+              <a:graphicData uri="http://schemas.openxmlformats.org/drawingml/2006/picture">
+                <pic:pic xmlns:pic="http://schemas.openxmlformats.org/drawingml/2006/picture">
+                  <pic:nvPicPr>
+                    <pic:cNvPr id="1" name=""/>
+                    <pic:cNvPicPr/>
+                  </pic:nvPicPr>
+                  <pic:blipFill>
+                    <a:blip r:embed="rId14"/>
+                    <a:stretch>
+                      <a:fillRect/>
+                    </a:stretch>
+                  </pic:blipFill>
+                  <pic:spPr>
+                    <a:xfrm>
+                      <a:off x="0" y="0"/>
+                      <a:ext cx="5731510" cy="961390"/>
+                    </a:xfrm>
+                    <a:prstGeom prst="rect">
+                      <a:avLst/>
+                    </a:prstGeom>
+                  </pic:spPr>
+                </pic:pic>
+              </a:graphicData>
+            </a:graphic>
+          </wp:inline>
+        </w:drawing>
+      </w:r>
+      <w:r>
+        <w:rPr>
+          <w:noProof/>
+        </w:rPr>
+        <w:drawing>
+          <wp:inline distT="0" distB="0" distL="0" distR="0" wp14:anchorId="61FFA785" wp14:editId="6D130FBB">
+            <wp:extent cx="5731510" cy="1533525"/>
+            <wp:effectExtent l="0" t="0" r="2540" b="9525"/>
+            <wp:docPr id="12" name="Picture 12"/>
+            <wp:cNvGraphicFramePr>
+              <a:graphicFrameLocks xmlns:a="http://schemas.openxmlformats.org/drawingml/2006/main" noChangeAspect="1"/>
+            </wp:cNvGraphicFramePr>
+            <a:graphic xmlns:a="http://schemas.openxmlformats.org/drawingml/2006/main">
+              <a:graphicData uri="http://schemas.openxmlformats.org/drawingml/2006/picture">
+                <pic:pic xmlns:pic="http://schemas.openxmlformats.org/drawingml/2006/picture">
+                  <pic:nvPicPr>
+                    <pic:cNvPr id="1" name=""/>
+                    <pic:cNvPicPr/>
+                  </pic:nvPicPr>
+                  <pic:blipFill>
+                    <a:blip r:embed="rId15"/>
+                    <a:stretch>
+                      <a:fillRect/>
+                    </a:stretch>
+                  </pic:blipFill>
+                  <pic:spPr>
+                    <a:xfrm>
+                      <a:off x="0" y="0"/>
+                      <a:ext cx="5731510" cy="1533525"/>
+                    </a:xfrm>
+                    <a:prstGeom prst="rect">
+                      <a:avLst/>
+                    </a:prstGeom>
+                  </pic:spPr>
+                </pic:pic>
+              </a:graphicData>
+            </a:graphic>
+          </wp:inline>
+        </w:drawing>
+      </w:r>
+      <w:r>
+        <w:rPr>
+          <w:noProof/>
+        </w:rPr>
+        <w:drawing>
+          <wp:inline distT="0" distB="0" distL="0" distR="0" wp14:anchorId="6589CA4F" wp14:editId="3F3C1EF8">
+            <wp:extent cx="5731510" cy="4289425"/>
+            <wp:effectExtent l="0" t="0" r="2540" b="0"/>
+            <wp:docPr id="13" name="Picture 13"/>
+            <wp:cNvGraphicFramePr>
+              <a:graphicFrameLocks xmlns:a="http://schemas.openxmlformats.org/drawingml/2006/main" noChangeAspect="1"/>
+            </wp:cNvGraphicFramePr>
+            <a:graphic xmlns:a="http://schemas.openxmlformats.org/drawingml/2006/main">
+              <a:graphicData uri="http://schemas.openxmlformats.org/drawingml/2006/picture">
+                <pic:pic xmlns:pic="http://schemas.openxmlformats.org/drawingml/2006/picture">
+                  <pic:nvPicPr>
+                    <pic:cNvPr id="1" name=""/>
+                    <pic:cNvPicPr/>
+                  </pic:nvPicPr>
+                  <pic:blipFill>
+                    <a:blip r:embed="rId16"/>
+                    <a:stretch>
+                      <a:fillRect/>
+                    </a:stretch>
+                  </pic:blipFill>
+                  <pic:spPr>
+                    <a:xfrm>
+                      <a:off x="0" y="0"/>
+                      <a:ext cx="5731510" cy="4289425"/>
                     </a:xfrm>
                     <a:prstGeom prst="rect">
                       <a:avLst/>
@@ -373,30 +573,30 @@
         </w:rPr>
         <w:lastRenderedPageBreak/>
         <w:drawing>
-          <wp:inline distT="0" distB="0" distL="0" distR="0" wp14:anchorId="488097F6" wp14:editId="7461E58C">
-            <wp:extent cx="5731510" cy="1526540"/>
+          <wp:inline distT="0" distB="0" distL="0" distR="0" wp14:anchorId="44B5D3A6" wp14:editId="660ED57D">
+            <wp:extent cx="5731510" cy="5113020"/>
             <wp:effectExtent l="0" t="0" r="2540" b="0"/>
-            <wp:docPr id="10" name="Picture 10"/>
-            <wp:cNvGraphicFramePr>
-              <a:graphicFrameLocks xmlns:a="http://schemas.openxmlformats.org/drawingml/2006/main" noChangeAspect="1"/>
-            </wp:cNvGraphicFramePr>
-            <a:graphic xmlns:a="http://schemas.openxmlformats.org/drawingml/2006/main">
-              <a:graphicData uri="http://schemas.openxmlformats.org/drawingml/2006/picture">
-                <pic:pic xmlns:pic="http://schemas.openxmlformats.org/drawingml/2006/picture">
-                  <pic:nvPicPr>
-                    <pic:cNvPr id="1" name=""/>
-                    <pic:cNvPicPr/>
-                  </pic:nvPicPr>
-                  <pic:blipFill>
-                    <a:blip r:embed="rId13"/>
-                    <a:stretch>
-                      <a:fillRect/>
-                    </a:stretch>
-                  </pic:blipFill>
-                  <pic:spPr>
-                    <a:xfrm>
-                      <a:off x="0" y="0"/>
-                      <a:ext cx="5731510" cy="1526540"/>
+            <wp:docPr id="14" name="Picture 14"/>
+            <wp:cNvGraphicFramePr>
+              <a:graphicFrameLocks xmlns:a="http://schemas.openxmlformats.org/drawingml/2006/main" noChangeAspect="1"/>
+            </wp:cNvGraphicFramePr>
+            <a:graphic xmlns:a="http://schemas.openxmlformats.org/drawingml/2006/main">
+              <a:graphicData uri="http://schemas.openxmlformats.org/drawingml/2006/picture">
+                <pic:pic xmlns:pic="http://schemas.openxmlformats.org/drawingml/2006/picture">
+                  <pic:nvPicPr>
+                    <pic:cNvPr id="1" name=""/>
+                    <pic:cNvPicPr/>
+                  </pic:nvPicPr>
+                  <pic:blipFill>
+                    <a:blip r:embed="rId17"/>
+                    <a:stretch>
+                      <a:fillRect/>
+                    </a:stretch>
+                  </pic:blipFill>
+                  <pic:spPr>
+                    <a:xfrm>
+                      <a:off x="0" y="0"/>
+                      <a:ext cx="5731510" cy="5113020"/>
                     </a:xfrm>
                     <a:prstGeom prst="rect">
                       <a:avLst/>
@@ -413,110 +613,30 @@
           <w:noProof/>
         </w:rPr>
         <w:drawing>
-          <wp:inline distT="0" distB="0" distL="0" distR="0" wp14:anchorId="23252814" wp14:editId="139B4134">
-            <wp:extent cx="5731510" cy="961390"/>
+          <wp:inline distT="0" distB="0" distL="0" distR="0" wp14:anchorId="699251A8" wp14:editId="2261C198">
+            <wp:extent cx="5731510" cy="2190750"/>
             <wp:effectExtent l="0" t="0" r="2540" b="0"/>
-            <wp:docPr id="11" name="Picture 11"/>
-            <wp:cNvGraphicFramePr>
-              <a:graphicFrameLocks xmlns:a="http://schemas.openxmlformats.org/drawingml/2006/main" noChangeAspect="1"/>
-            </wp:cNvGraphicFramePr>
-            <a:graphic xmlns:a="http://schemas.openxmlformats.org/drawingml/2006/main">
-              <a:graphicData uri="http://schemas.openxmlformats.org/drawingml/2006/picture">
-                <pic:pic xmlns:pic="http://schemas.openxmlformats.org/drawingml/2006/picture">
-                  <pic:nvPicPr>
-                    <pic:cNvPr id="1" name=""/>
-                    <pic:cNvPicPr/>
-                  </pic:nvPicPr>
-                  <pic:blipFill>
-                    <a:blip r:embed="rId14"/>
-                    <a:stretch>
-                      <a:fillRect/>
-                    </a:stretch>
-                  </pic:blipFill>
-                  <pic:spPr>
-                    <a:xfrm>
-                      <a:off x="0" y="0"/>
-                      <a:ext cx="5731510" cy="961390"/>
-                    </a:xfrm>
-                    <a:prstGeom prst="rect">
-                      <a:avLst/>
-                    </a:prstGeom>
-                  </pic:spPr>
-                </pic:pic>
-              </a:graphicData>
-            </a:graphic>
-          </wp:inline>
-        </w:drawing>
-      </w:r>
-      <w:r>
-        <w:rPr>
-          <w:noProof/>
-        </w:rPr>
-        <w:drawing>
-          <wp:inline distT="0" distB="0" distL="0" distR="0" wp14:anchorId="61FFA785" wp14:editId="6D130FBB">
-            <wp:extent cx="5731510" cy="1533525"/>
-            <wp:effectExtent l="0" t="0" r="2540" b="9525"/>
-            <wp:docPr id="12" name="Picture 12"/>
-            <wp:cNvGraphicFramePr>
-              <a:graphicFrameLocks xmlns:a="http://schemas.openxmlformats.org/drawingml/2006/main" noChangeAspect="1"/>
-            </wp:cNvGraphicFramePr>
-            <a:graphic xmlns:a="http://schemas.openxmlformats.org/drawingml/2006/main">
-              <a:graphicData uri="http://schemas.openxmlformats.org/drawingml/2006/picture">
-                <pic:pic xmlns:pic="http://schemas.openxmlformats.org/drawingml/2006/picture">
-                  <pic:nvPicPr>
-                    <pic:cNvPr id="1" name=""/>
-                    <pic:cNvPicPr/>
-                  </pic:nvPicPr>
-                  <pic:blipFill>
-                    <a:blip r:embed="rId15"/>
-                    <a:stretch>
-                      <a:fillRect/>
-                    </a:stretch>
-                  </pic:blipFill>
-                  <pic:spPr>
-                    <a:xfrm>
-                      <a:off x="0" y="0"/>
-                      <a:ext cx="5731510" cy="1533525"/>
-                    </a:xfrm>
-                    <a:prstGeom prst="rect">
-                      <a:avLst/>
-                    </a:prstGeom>
-                  </pic:spPr>
-                </pic:pic>
-              </a:graphicData>
-            </a:graphic>
-          </wp:inline>
-        </w:drawing>
-      </w:r>
-      <w:r>
-        <w:rPr>
-          <w:noProof/>
-        </w:rPr>
-        <w:drawing>
-          <wp:inline distT="0" distB="0" distL="0" distR="0" wp14:anchorId="6589CA4F" wp14:editId="3F3C1EF8">
-            <wp:extent cx="5731510" cy="4289425"/>
-            <wp:effectExtent l="0" t="0" r="2540" b="0"/>
-            <wp:docPr id="13" name="Picture 13"/>
-            <wp:cNvGraphicFramePr>
-              <a:graphicFrameLocks xmlns:a="http://schemas.openxmlformats.org/drawingml/2006/main" noChangeAspect="1"/>
-            </wp:cNvGraphicFramePr>
-            <a:graphic xmlns:a="http://schemas.openxmlformats.org/drawingml/2006/main">
-              <a:graphicData uri="http://schemas.openxmlformats.org/drawingml/2006/picture">
-                <pic:pic xmlns:pic="http://schemas.openxmlformats.org/drawingml/2006/picture">
-                  <pic:nvPicPr>
-                    <pic:cNvPr id="1" name=""/>
-                    <pic:cNvPicPr/>
-                  </pic:nvPicPr>
-                  <pic:blipFill>
-                    <a:blip r:embed="rId16"/>
-                    <a:stretch>
-                      <a:fillRect/>
-                    </a:stretch>
-                  </pic:blipFill>
-                  <pic:spPr>
-                    <a:xfrm>
-                      <a:off x="0" y="0"/>
-                      <a:ext cx="5731510" cy="4289425"/>
+            <wp:docPr id="15" name="Picture 15"/>
+            <wp:cNvGraphicFramePr>
+              <a:graphicFrameLocks xmlns:a="http://schemas.openxmlformats.org/drawingml/2006/main" noChangeAspect="1"/>
+            </wp:cNvGraphicFramePr>
+            <a:graphic xmlns:a="http://schemas.openxmlformats.org/drawingml/2006/main">
+              <a:graphicData uri="http://schemas.openxmlformats.org/drawingml/2006/picture">
+                <pic:pic xmlns:pic="http://schemas.openxmlformats.org/drawingml/2006/picture">
+                  <pic:nvPicPr>
+                    <pic:cNvPr id="1" name=""/>
+                    <pic:cNvPicPr/>
+                  </pic:nvPicPr>
+                  <pic:blipFill>
+                    <a:blip r:embed="rId18"/>
+                    <a:stretch>
+                      <a:fillRect/>
+                    </a:stretch>
+                  </pic:blipFill>
+                  <pic:spPr>
+                    <a:xfrm>
+                      <a:off x="0" y="0"/>
+                      <a:ext cx="5731510" cy="2190750"/>
                     </a:xfrm>
                     <a:prstGeom prst="rect">
                       <a:avLst/>
@@ -534,30 +654,30 @@
         </w:rPr>
         <w:lastRenderedPageBreak/>
         <w:drawing>
-          <wp:inline distT="0" distB="0" distL="0" distR="0" wp14:anchorId="44B5D3A6" wp14:editId="660ED57D">
-            <wp:extent cx="5731510" cy="5113020"/>
+          <wp:inline distT="0" distB="0" distL="0" distR="0" wp14:anchorId="15CC0D75" wp14:editId="45A574DA">
+            <wp:extent cx="5731510" cy="3246120"/>
             <wp:effectExtent l="0" t="0" r="2540" b="0"/>
-            <wp:docPr id="14" name="Picture 14"/>
-            <wp:cNvGraphicFramePr>
-              <a:graphicFrameLocks xmlns:a="http://schemas.openxmlformats.org/drawingml/2006/main" noChangeAspect="1"/>
-            </wp:cNvGraphicFramePr>
-            <a:graphic xmlns:a="http://schemas.openxmlformats.org/drawingml/2006/main">
-              <a:graphicData uri="http://schemas.openxmlformats.org/drawingml/2006/picture">
-                <pic:pic xmlns:pic="http://schemas.openxmlformats.org/drawingml/2006/picture">
-                  <pic:nvPicPr>
-                    <pic:cNvPr id="1" name=""/>
-                    <pic:cNvPicPr/>
-                  </pic:nvPicPr>
-                  <pic:blipFill>
-                    <a:blip r:embed="rId17"/>
-                    <a:stretch>
-                      <a:fillRect/>
-                    </a:stretch>
-                  </pic:blipFill>
-                  <pic:spPr>
-                    <a:xfrm>
-                      <a:off x="0" y="0"/>
-                      <a:ext cx="5731510" cy="5113020"/>
+            <wp:docPr id="16" name="Picture 16"/>
+            <wp:cNvGraphicFramePr>
+              <a:graphicFrameLocks xmlns:a="http://schemas.openxmlformats.org/drawingml/2006/main" noChangeAspect="1"/>
+            </wp:cNvGraphicFramePr>
+            <a:graphic xmlns:a="http://schemas.openxmlformats.org/drawingml/2006/main">
+              <a:graphicData uri="http://schemas.openxmlformats.org/drawingml/2006/picture">
+                <pic:pic xmlns:pic="http://schemas.openxmlformats.org/drawingml/2006/picture">
+                  <pic:nvPicPr>
+                    <pic:cNvPr id="1" name=""/>
+                    <pic:cNvPicPr/>
+                  </pic:nvPicPr>
+                  <pic:blipFill>
+                    <a:blip r:embed="rId19"/>
+                    <a:stretch>
+                      <a:fillRect/>
+                    </a:stretch>
+                  </pic:blipFill>
+                  <pic:spPr>
+                    <a:xfrm>
+                      <a:off x="0" y="0"/>
+                      <a:ext cx="5731510" cy="3246120"/>
                     </a:xfrm>
                     <a:prstGeom prst="rect">
                       <a:avLst/>
@@ -573,37 +693,218 @@
         <w:rPr>
           <w:noProof/>
         </w:rPr>
-        <w:t>sfsfsfs</w:t>
-      </w:r>
-      <w:r>
-        <w:rPr>
-          <w:noProof/>
-        </w:rPr>
-        <w:drawing>
-          <wp:inline distT="0" distB="0" distL="0" distR="0" wp14:anchorId="699251A8" wp14:editId="2261C198">
-            <wp:extent cx="5731510" cy="2190750"/>
+        <mc:AlternateContent>
+          <mc:Choice Requires="wps">
+            <w:drawing>
+              <wp:anchor distT="0" distB="0" distL="114300" distR="114300" simplePos="0" relativeHeight="251660288" behindDoc="0" locked="0" layoutInCell="1" allowOverlap="1" wp14:anchorId="6332280F" wp14:editId="6C86B4B4">
+                <wp:simplePos x="0" y="0"/>
+                <wp:positionH relativeFrom="column">
+                  <wp:posOffset>4827905</wp:posOffset>
+                </wp:positionH>
+                <wp:positionV relativeFrom="paragraph">
+                  <wp:posOffset>5957166</wp:posOffset>
+                </wp:positionV>
+                <wp:extent cx="367146" cy="263236"/>
+                <wp:effectExtent l="0" t="0" r="13970" b="22860"/>
+                <wp:wrapNone/>
+                <wp:docPr id="18" name="Rectangle 18"/>
+                <wp:cNvGraphicFramePr/>
+                <a:graphic xmlns:a="http://schemas.openxmlformats.org/drawingml/2006/main">
+                  <a:graphicData uri="http://schemas.microsoft.com/office/word/2010/wordprocessingShape">
+                    <wps:wsp>
+                      <wps:cNvSpPr/>
+                      <wps:spPr>
+                        <a:xfrm>
+                          <a:off x="0" y="0"/>
+                          <a:ext cx="367146" cy="263236"/>
+                        </a:xfrm>
+                        <a:prstGeom prst="rect">
+                          <a:avLst/>
+                        </a:prstGeom>
+                      </wps:spPr>
+                      <wps:style>
+                        <a:lnRef idx="2">
+                          <a:schemeClr val="accent1">
+                            <a:shade val="50000"/>
+                          </a:schemeClr>
+                        </a:lnRef>
+                        <a:fillRef idx="1">
+                          <a:schemeClr val="accent1"/>
+                        </a:fillRef>
+                        <a:effectRef idx="0">
+                          <a:schemeClr val="accent1"/>
+                        </a:effectRef>
+                        <a:fontRef idx="minor">
+                          <a:schemeClr val="lt1"/>
+                        </a:fontRef>
+                      </wps:style>
+                      <wps:txbx>
+                        <w:txbxContent>
+                          <w:p>
+                            <w:pPr>
+                              <w:jc w:val="center"/>
+                              <w:rPr>
+                                <w:b/>
+                                <w:bCs/>
+                              </w:rPr>
+                            </w:pPr>
+                            <w:r>
+                              <w:rPr>
+                                <w:b/>
+                                <w:bCs/>
+                              </w:rPr>
+                              <w:t>14</w:t>
+                            </w:r>
+                          </w:p>
+                        </w:txbxContent>
+                      </wps:txbx>
+                      <wps:bodyPr rot="0" spcFirstLastPara="0" vertOverflow="overflow" horzOverflow="overflow" vert="horz" wrap="square" lIns="91440" tIns="45720" rIns="91440" bIns="45720" numCol="1" spcCol="0" rtlCol="0" fromWordArt="0" anchor="ctr" anchorCtr="0" forceAA="0" compatLnSpc="1">
+                        <a:prstTxWarp prst="textNoShape">
+                          <a:avLst/>
+                        </a:prstTxWarp>
+                        <a:noAutofit/>
+                      </wps:bodyPr>
+                    </wps:wsp>
+                  </a:graphicData>
+                </a:graphic>
+                <wp14:sizeRelH relativeFrom="margin">
+                  <wp14:pctWidth>0</wp14:pctWidth>
+                </wp14:sizeRelH>
+                <wp14:sizeRelV relativeFrom="margin">
+                  <wp14:pctHeight>0</wp14:pctHeight>
+                </wp14:sizeRelV>
+              </wp:anchor>
+            </w:drawing>
+          </mc:Choice>
+          <mc:Fallback>
+            <w:pict>
+              <v:rect w14:anchorId="6332280F" id="Rectangle 18" o:spid="_x0000_s1026" style="position:absolute;margin-left:380.15pt;margin-top:469.05pt;width:28.9pt;height:20.75pt;z-index:251660288;visibility:visible;mso-wrap-style:square;mso-width-percent:0;mso-height-percent:0;mso-wrap-distance-left:9pt;mso-wrap-distance-top:0;mso-wrap-distance-right:9pt;mso-wrap-distance-bottom:0;mso-position-horizontal:absolute;mso-position-horizontal-relative:text;mso-position-vertical:absolute;mso-position-vertical-relative:text;mso-width-percent:0;mso-height-percent:0;mso-width-relative:margin;mso-height-relative:margin;v-text-anchor:middle" o:gfxdata="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" fillcolor="#4472c4 [3204]" strokecolor="#1f3763 [1604]" strokeweight="1pt">
+                <v:textbox>
+                  <w:txbxContent>
+                    <w:p>
+                      <w:pPr>
+                        <w:jc w:val="center"/>
+                        <w:rPr>
+                          <w:b/>
+                          <w:bCs/>
+                        </w:rPr>
+                      </w:pPr>
+                      <w:r>
+                        <w:rPr>
+                          <w:b/>
+                          <w:bCs/>
+                        </w:rPr>
+                        <w:t>14</w:t>
+                      </w:r>
+                    </w:p>
+                  </w:txbxContent>
+                </v:textbox>
+              </v:rect>
+            </w:pict>
+          </mc:Fallback>
+        </mc:AlternateContent>
+      </w:r>
+      <w:r>
+        <w:drawing>
+          <wp:inline distT="0" distB="0" distL="0" distR="0" wp14:anchorId="1A7254F1" wp14:editId="0AEB4959">
+            <wp:extent cx="5731510" cy="3360420"/>
             <wp:effectExtent l="0" t="0" r="2540" b="0"/>
-            <wp:docPr id="15" name="Picture 15"/>
-            <wp:cNvGraphicFramePr>
-              <a:graphicFrameLocks xmlns:a="http://schemas.openxmlformats.org/drawingml/2006/main" noChangeAspect="1"/>
-            </wp:cNvGraphicFramePr>
-            <a:graphic xmlns:a="http://schemas.openxmlformats.org/drawingml/2006/main">
-              <a:graphicData uri="http://schemas.openxmlformats.org/drawingml/2006/picture">
-                <pic:pic xmlns:pic="http://schemas.openxmlformats.org/drawingml/2006/picture">
-                  <pic:nvPicPr>
-                    <pic:cNvPr id="1" name=""/>
-                    <pic:cNvPicPr/>
-                  </pic:nvPicPr>
-                  <pic:blipFill>
-                    <a:blip r:embed="rId18"/>
-                    <a:stretch>
-                      <a:fillRect/>
-                    </a:stretch>
-                  </pic:blipFill>
-                  <pic:spPr>
-                    <a:xfrm>
-                      <a:off x="0" y="0"/>
-                      <a:ext cx="5731510" cy="2190750"/>
+            <wp:docPr id="17" name="Picture 17"/>
+            <wp:cNvGraphicFramePr>
+              <a:graphicFrameLocks xmlns:a="http://schemas.openxmlformats.org/drawingml/2006/main" noChangeAspect="1"/>
+            </wp:cNvGraphicFramePr>
+            <a:graphic xmlns:a="http://schemas.openxmlformats.org/drawingml/2006/main">
+              <a:graphicData uri="http://schemas.openxmlformats.org/drawingml/2006/picture">
+                <pic:pic xmlns:pic="http://schemas.openxmlformats.org/drawingml/2006/picture">
+                  <pic:nvPicPr>
+                    <pic:cNvPr id="1" name=""/>
+                    <pic:cNvPicPr/>
+                  </pic:nvPicPr>
+                  <pic:blipFill>
+                    <a:blip r:embed="rId20"/>
+                    <a:stretch>
+                      <a:fillRect/>
+                    </a:stretch>
+                  </pic:blipFill>
+                  <pic:spPr>
+                    <a:xfrm>
+                      <a:off x="0" y="0"/>
+                      <a:ext cx="5731510" cy="3360420"/>
+                    </a:xfrm>
+                    <a:prstGeom prst="rect">
+                      <a:avLst/>
+                    </a:prstGeom>
+                  </pic:spPr>
+                </pic:pic>
+              </a:graphicData>
+            </a:graphic>
+          </wp:inline>
+        </w:drawing>
+      </w:r>
+      <w:r>
+        <w:lastRenderedPageBreak/>
+        <w:drawing>
+          <wp:inline distT="0" distB="0" distL="0" distR="0" wp14:anchorId="30C6C8F4" wp14:editId="0A6B34CC">
+            <wp:extent cx="5731510" cy="3348355"/>
+            <wp:effectExtent l="0" t="0" r="2540" b="4445"/>
+            <wp:docPr id="19" name="Picture 19"/>
+            <wp:cNvGraphicFramePr>
+              <a:graphicFrameLocks xmlns:a="http://schemas.openxmlformats.org/drawingml/2006/main" noChangeAspect="1"/>
+            </wp:cNvGraphicFramePr>
+            <a:graphic xmlns:a="http://schemas.openxmlformats.org/drawingml/2006/main">
+              <a:graphicData uri="http://schemas.openxmlformats.org/drawingml/2006/picture">
+                <pic:pic xmlns:pic="http://schemas.openxmlformats.org/drawingml/2006/picture">
+                  <pic:nvPicPr>
+                    <pic:cNvPr id="1" name=""/>
+                    <pic:cNvPicPr/>
+                  </pic:nvPicPr>
+                  <pic:blipFill>
+                    <a:blip r:embed="rId21"/>
+                    <a:stretch>
+                      <a:fillRect/>
+                    </a:stretch>
+                  </pic:blipFill>
+                  <pic:spPr>
+                    <a:xfrm>
+                      <a:off x="0" y="0"/>
+                      <a:ext cx="5731510" cy="3348355"/>
+                    </a:xfrm>
+                    <a:prstGeom prst="rect">
+                      <a:avLst/>
+                    </a:prstGeom>
+                  </pic:spPr>
+                </pic:pic>
+              </a:graphicData>
+            </a:graphic>
+          </wp:inline>
+        </w:drawing>
+      </w:r>
+      <w:r>
+        <w:drawing>
+          <wp:inline distT="0" distB="0" distL="0" distR="0" wp14:anchorId="6D2DF2A6" wp14:editId="25128E75">
+            <wp:extent cx="5731510" cy="3995420"/>
+            <wp:effectExtent l="0" t="0" r="2540" b="5080"/>
+            <wp:docPr id="20" name="Picture 20"/>
+            <wp:cNvGraphicFramePr>
+              <a:graphicFrameLocks xmlns:a="http://schemas.openxmlformats.org/drawingml/2006/main" noChangeAspect="1"/>
+            </wp:cNvGraphicFramePr>
+            <a:graphic xmlns:a="http://schemas.openxmlformats.org/drawingml/2006/main">
+              <a:graphicData uri="http://schemas.openxmlformats.org/drawingml/2006/picture">
+                <pic:pic xmlns:pic="http://schemas.openxmlformats.org/drawingml/2006/picture">
+                  <pic:nvPicPr>
+                    <pic:cNvPr id="1" name=""/>
+                    <pic:cNvPicPr/>
+                  </pic:nvPicPr>
+                  <pic:blipFill>
+                    <a:blip r:embed="rId22"/>
+                    <a:stretch>
+                      <a:fillRect/>
+                    </a:stretch>
+                  </pic:blipFill>
+                  <pic:spPr>
+                    <a:xfrm>
+                      <a:off x="0" y="0"/>
+                      <a:ext cx="5731510" cy="3995420"/>
                     </a:xfrm>
                     <a:prstGeom prst="rect">
                       <a:avLst/>

</xml_diff>

<commit_message>
Added from question-11 to Question-19 good levell of question in java
</commit_message>
<xml_diff>
--- a/Notes/Unit-1.docx
+++ b/Notes/Unit-1.docx
@@ -805,6 +805,9 @@
         </mc:AlternateContent>
       </w:r>
       <w:r>
+        <w:rPr>
+          <w:noProof/>
+        </w:rPr>
         <w:drawing>
           <wp:inline distT="0" distB="0" distL="0" distR="0" wp14:anchorId="1A7254F1" wp14:editId="0AEB4959">
             <wp:extent cx="5731510" cy="3360420"/>
@@ -842,6 +845,9 @@
         </w:drawing>
       </w:r>
       <w:r>
+        <w:rPr>
+          <w:noProof/>
+        </w:rPr>
         <w:lastRenderedPageBreak/>
         <w:drawing>
           <wp:inline distT="0" distB="0" distL="0" distR="0" wp14:anchorId="30C6C8F4" wp14:editId="0A6B34CC">
@@ -880,6 +886,254 @@
         </w:drawing>
       </w:r>
       <w:r>
+        <w:rPr>
+          <w:noProof/>
+        </w:rPr>
+        <mc:AlternateContent>
+          <mc:Choice Requires="wps">
+            <w:drawing>
+              <wp:anchor distT="0" distB="0" distL="114300" distR="114300" simplePos="0" relativeHeight="251661312" behindDoc="0" locked="0" layoutInCell="1" allowOverlap="1" wp14:anchorId="5827E182" wp14:editId="48B39146">
+                <wp:simplePos x="0" y="0"/>
+                <wp:positionH relativeFrom="column">
+                  <wp:posOffset>1531620</wp:posOffset>
+                </wp:positionH>
+                <wp:positionV relativeFrom="paragraph">
+                  <wp:posOffset>7802880</wp:posOffset>
+                </wp:positionV>
+                <wp:extent cx="2446020" cy="708660"/>
+                <wp:effectExtent l="19050" t="19050" r="11430" b="15240"/>
+                <wp:wrapNone/>
+                <wp:docPr id="21" name="Text Box 21"/>
+                <wp:cNvGraphicFramePr/>
+                <a:graphic xmlns:a="http://schemas.openxmlformats.org/drawingml/2006/main">
+                  <a:graphicData uri="http://schemas.microsoft.com/office/word/2010/wordprocessingShape">
+                    <wps:wsp>
+                      <wps:cNvSpPr txBox="1"/>
+                      <wps:spPr>
+                        <a:xfrm>
+                          <a:off x="0" y="0"/>
+                          <a:ext cx="2446020" cy="708660"/>
+                        </a:xfrm>
+                        <a:prstGeom prst="rect">
+                          <a:avLst/>
+                        </a:prstGeom>
+                        <a:solidFill>
+                          <a:schemeClr val="bg1">
+                            <a:lumMod val="85000"/>
+                          </a:schemeClr>
+                        </a:solidFill>
+                        <a:ln w="28575">
+                          <a:solidFill>
+                            <a:srgbClr val="FF0000"/>
+                          </a:solidFill>
+                        </a:ln>
+                      </wps:spPr>
+                      <wps:txbx>
+                        <w:txbxContent>
+                          <w:p>
+                            <w:pPr>
+                              <w:rPr>
+                                <w:lang w:val="en-US"/>
+                              </w:rPr>
+                            </w:pPr>
+                            <w:r>
+                              <w:rPr>
+                                <w:lang w:val="en-US"/>
+                              </w:rPr>
+                              <w:t xml:space="preserve">How to take char as </w:t>
+                            </w:r>
+                            <w:proofErr w:type="gramStart"/>
+                            <w:r>
+                              <w:rPr>
+                                <w:lang w:val="en-US"/>
+                              </w:rPr>
+                              <w:t>a</w:t>
+                            </w:r>
+                            <w:proofErr w:type="gramEnd"/>
+                            <w:r>
+                              <w:rPr>
+                                <w:lang w:val="en-US"/>
+                              </w:rPr>
+                              <w:t xml:space="preserve"> input in java ??</w:t>
+                            </w:r>
+                          </w:p>
+                          <w:p>
+                            <w:pPr>
+                              <w:rPr>
+                                <w:lang w:val="en-US"/>
+                              </w:rPr>
+                            </w:pPr>
+                            <w:r>
+                              <w:rPr>
+                                <w:lang w:val="en-US"/>
+                              </w:rPr>
+                              <w:t xml:space="preserve">Char </w:t>
+                            </w:r>
+                            <w:proofErr w:type="spellStart"/>
+                            <w:r>
+                              <w:rPr>
+                                <w:lang w:val="en-US"/>
+                              </w:rPr>
+                              <w:t>ch</w:t>
+                            </w:r>
+                            <w:proofErr w:type="spellEnd"/>
+                            <w:r>
+                              <w:rPr>
+                                <w:lang w:val="en-US"/>
+                              </w:rPr>
+                              <w:t xml:space="preserve"> = </w:t>
+                            </w:r>
+                            <w:proofErr w:type="spellStart"/>
+                            <w:r>
+                              <w:rPr>
+                                <w:lang w:val="en-US"/>
+                              </w:rPr>
+                              <w:t>sc.next</w:t>
+                            </w:r>
+                            <w:proofErr w:type="spellEnd"/>
+                            <w:r>
+                              <w:rPr>
+                                <w:lang w:val="en-US"/>
+                              </w:rPr>
+                              <w:t>().</w:t>
+                            </w:r>
+                            <w:proofErr w:type="spellStart"/>
+                            <w:r>
+                              <w:rPr>
+                                <w:lang w:val="en-US"/>
+                              </w:rPr>
+                              <w:t>charAt</w:t>
+                            </w:r>
+                            <w:proofErr w:type="spellEnd"/>
+                            <w:r>
+                              <w:rPr>
+                                <w:lang w:val="en-US"/>
+                              </w:rPr>
+                              <w:t>(0);</w:t>
+                            </w:r>
+                          </w:p>
+                        </w:txbxContent>
+                      </wps:txbx>
+                      <wps:bodyPr rot="0" spcFirstLastPara="0" vertOverflow="overflow" horzOverflow="overflow" vert="horz" wrap="square" lIns="91440" tIns="45720" rIns="91440" bIns="45720" numCol="1" spcCol="0" rtlCol="0" fromWordArt="0" anchor="t" anchorCtr="0" forceAA="0" compatLnSpc="1">
+                        <a:prstTxWarp prst="textNoShape">
+                          <a:avLst/>
+                        </a:prstTxWarp>
+                        <a:noAutofit/>
+                      </wps:bodyPr>
+                    </wps:wsp>
+                  </a:graphicData>
+                </a:graphic>
+                <wp14:sizeRelH relativeFrom="margin">
+                  <wp14:pctWidth>0</wp14:pctWidth>
+                </wp14:sizeRelH>
+                <wp14:sizeRelV relativeFrom="margin">
+                  <wp14:pctHeight>0</wp14:pctHeight>
+                </wp14:sizeRelV>
+              </wp:anchor>
+            </w:drawing>
+          </mc:Choice>
+          <mc:Fallback>
+            <w:pict>
+              <v:shapetype w14:anchorId="5827E182" id="_x0000_t202" coordsize="21600,21600" o:spt="202" path="m,l,21600r21600,l21600,xe">
+                <v:stroke joinstyle="miter"/>
+                <v:path gradientshapeok="t" o:connecttype="rect"/>
+              </v:shapetype>
+              <v:shape id="Text Box 21" o:spid="_x0000_s1027" type="#_x0000_t202" style="position:absolute;margin-left:120.6pt;margin-top:614.4pt;width:192.6pt;height:55.8pt;z-index:251661312;visibility:visible;mso-wrap-style:square;mso-width-percent:0;mso-height-percent:0;mso-wrap-distance-left:9pt;mso-wrap-distance-top:0;mso-wrap-distance-right:9pt;mso-wrap-distance-bottom:0;mso-position-horizontal:absolute;mso-position-horizontal-relative:text;mso-position-vertical:absolute;mso-position-vertical-relative:text;mso-width-percent:0;mso-height-percent:0;mso-width-relative:margin;mso-height-relative:margin;v-text-anchor:top" o:gfxdata="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" fillcolor="#d8d8d8 [2732]" strokecolor="red" strokeweight="2.25pt">
+                <v:textbox>
+                  <w:txbxContent>
+                    <w:p>
+                      <w:pPr>
+                        <w:rPr>
+                          <w:lang w:val="en-US"/>
+                        </w:rPr>
+                      </w:pPr>
+                      <w:r>
+                        <w:rPr>
+                          <w:lang w:val="en-US"/>
+                        </w:rPr>
+                        <w:t xml:space="preserve">How to take char as </w:t>
+                      </w:r>
+                      <w:proofErr w:type="gramStart"/>
+                      <w:r>
+                        <w:rPr>
+                          <w:lang w:val="en-US"/>
+                        </w:rPr>
+                        <w:t>a</w:t>
+                      </w:r>
+                      <w:proofErr w:type="gramEnd"/>
+                      <w:r>
+                        <w:rPr>
+                          <w:lang w:val="en-US"/>
+                        </w:rPr>
+                        <w:t xml:space="preserve"> input in java ??</w:t>
+                      </w:r>
+                    </w:p>
+                    <w:p>
+                      <w:pPr>
+                        <w:rPr>
+                          <w:lang w:val="en-US"/>
+                        </w:rPr>
+                      </w:pPr>
+                      <w:r>
+                        <w:rPr>
+                          <w:lang w:val="en-US"/>
+                        </w:rPr>
+                        <w:t xml:space="preserve">Char </w:t>
+                      </w:r>
+                      <w:proofErr w:type="spellStart"/>
+                      <w:r>
+                        <w:rPr>
+                          <w:lang w:val="en-US"/>
+                        </w:rPr>
+                        <w:t>ch</w:t>
+                      </w:r>
+                      <w:proofErr w:type="spellEnd"/>
+                      <w:r>
+                        <w:rPr>
+                          <w:lang w:val="en-US"/>
+                        </w:rPr>
+                        <w:t xml:space="preserve"> = </w:t>
+                      </w:r>
+                      <w:proofErr w:type="spellStart"/>
+                      <w:r>
+                        <w:rPr>
+                          <w:lang w:val="en-US"/>
+                        </w:rPr>
+                        <w:t>sc.next</w:t>
+                      </w:r>
+                      <w:proofErr w:type="spellEnd"/>
+                      <w:r>
+                        <w:rPr>
+                          <w:lang w:val="en-US"/>
+                        </w:rPr>
+                        <w:t>().</w:t>
+                      </w:r>
+                      <w:proofErr w:type="spellStart"/>
+                      <w:r>
+                        <w:rPr>
+                          <w:lang w:val="en-US"/>
+                        </w:rPr>
+                        <w:t>charAt</w:t>
+                      </w:r>
+                      <w:proofErr w:type="spellEnd"/>
+                      <w:r>
+                        <w:rPr>
+                          <w:lang w:val="en-US"/>
+                        </w:rPr>
+                        <w:t>(0);</w:t>
+                      </w:r>
+                    </w:p>
+                  </w:txbxContent>
+                </v:textbox>
+              </v:shape>
+            </w:pict>
+          </mc:Fallback>
+        </mc:AlternateContent>
+      </w:r>
+      <w:r>
+        <w:rPr>
+          <w:noProof/>
+        </w:rPr>
         <w:drawing>
           <wp:inline distT="0" distB="0" distL="0" distR="0" wp14:anchorId="6D2DF2A6" wp14:editId="25128E75">
             <wp:extent cx="5731510" cy="3995420"/>

</xml_diff>